<commit_message>
update knowledge and Java basic ppt and API tool
</commit_message>
<xml_diff>
--- a/KnowledgeOne.docx
+++ b/KnowledgeOne.docx
@@ -2,6 +2,446 @@
 <file path=word/document.xml><?xml version="1.0" encoding="utf-8"?>
 <w:document xmlns:ve="http://schemas.openxmlformats.org/markup-compatibility/2006" xmlns:o="urn:schemas-microsoft-com:office:office" xmlns:r="http://schemas.openxmlformats.org/officeDocument/2006/relationships" xmlns:m="http://schemas.openxmlformats.org/officeDocument/2006/math" xmlns:v="urn:schemas-microsoft-com:vml" xmlns:wp="http://schemas.openxmlformats.org/drawingml/2006/wordprocessingDrawing" xmlns:w10="urn:schemas-microsoft-com:office:word" xmlns:w="http://schemas.openxmlformats.org/wordprocessingml/2006/main" xmlns:wne="http://schemas.microsoft.com/office/word/2006/wordml">
   <w:body>
+    <w:p>
+      <w:pPr>
+        <w:rPr>
+          <w:rFonts w:hint="eastAsia"/>
+        </w:rPr>
+      </w:pPr>
+      <w:r>
+        <w:rPr>
+          <w:rFonts w:hint="eastAsia"/>
+        </w:rPr>
+        <w:t>java</w:t>
+      </w:r>
+      <w:r>
+        <w:rPr>
+          <w:rFonts w:hint="eastAsia"/>
+        </w:rPr>
+        <w:t>代码编译过程</w:t>
+      </w:r>
+    </w:p>
+    <w:p/>
+    <w:p>
+      <w:pPr>
+        <w:rPr>
+          <w:rFonts w:hint="eastAsia"/>
+        </w:rPr>
+      </w:pPr>
+      <w:r>
+        <w:rPr>
+          <w:rFonts w:hint="eastAsia"/>
+        </w:rPr>
+        <w:t>java</w:t>
+      </w:r>
+      <w:r>
+        <w:rPr>
+          <w:rFonts w:hint="eastAsia"/>
+        </w:rPr>
+        <w:t>代码</w:t>
+      </w:r>
+      <w:r>
+        <w:rPr>
+          <w:rFonts w:hint="eastAsia"/>
+        </w:rPr>
+        <w:t xml:space="preserve"> </w:t>
+      </w:r>
+      <w:r>
+        <w:rPr>
+          <w:rFonts w:hint="eastAsia"/>
+        </w:rPr>
+        <w:t>源码（</w:t>
+      </w:r>
+      <w:r>
+        <w:rPr>
+          <w:rFonts w:hint="eastAsia"/>
+        </w:rPr>
+        <w:t>.java</w:t>
+      </w:r>
+      <w:r>
+        <w:rPr>
+          <w:rFonts w:hint="eastAsia"/>
+        </w:rPr>
+        <w:t>结束的文件，可以看）</w:t>
+      </w:r>
+      <w:r>
+        <w:rPr>
+          <w:rFonts w:hint="eastAsia"/>
+        </w:rPr>
+        <w:t>---</w:t>
+      </w:r>
+      <w:r>
+        <w:rPr>
+          <w:rFonts w:hint="eastAsia"/>
+        </w:rPr>
+        <w:t>（</w:t>
+      </w:r>
+      <w:proofErr w:type="spellStart"/>
+      <w:r>
+        <w:rPr>
+          <w:rFonts w:hint="eastAsia"/>
+        </w:rPr>
+        <w:t>javac</w:t>
+      </w:r>
+      <w:proofErr w:type="spellEnd"/>
+      <w:r>
+        <w:rPr>
+          <w:rFonts w:hint="eastAsia"/>
+        </w:rPr>
+        <w:t>编译器）</w:t>
+      </w:r>
+      <w:r>
+        <w:rPr>
+          <w:rFonts w:hint="eastAsia"/>
+        </w:rPr>
+        <w:t>--</w:t>
+      </w:r>
+    </w:p>
+    <w:p>
+      <w:pPr>
+        <w:rPr>
+          <w:rFonts w:hint="eastAsia"/>
+        </w:rPr>
+      </w:pPr>
+      <w:r>
+        <w:rPr>
+          <w:rFonts w:hint="eastAsia"/>
+        </w:rPr>
+        <w:t>字节码文件（</w:t>
+      </w:r>
+      <w:r>
+        <w:rPr>
+          <w:rFonts w:hint="eastAsia"/>
+        </w:rPr>
+        <w:t>.class</w:t>
+      </w:r>
+      <w:r>
+        <w:rPr>
+          <w:rFonts w:hint="eastAsia"/>
+        </w:rPr>
+        <w:t>结尾的文件（看不了，乱码））</w:t>
+      </w:r>
+      <w:r>
+        <w:rPr>
+          <w:rFonts w:hint="eastAsia"/>
+        </w:rPr>
+        <w:t>--</w:t>
+      </w:r>
+      <w:proofErr w:type="spellStart"/>
+      <w:r>
+        <w:rPr>
+          <w:rFonts w:hint="eastAsia"/>
+        </w:rPr>
+        <w:t>jvm</w:t>
+      </w:r>
+      <w:proofErr w:type="spellEnd"/>
+      <w:r>
+        <w:rPr>
+          <w:rFonts w:hint="eastAsia"/>
+        </w:rPr>
+        <w:t>加载</w:t>
+      </w:r>
+      <w:r>
+        <w:rPr>
+          <w:rFonts w:hint="eastAsia"/>
+        </w:rPr>
+        <w:t>--</w:t>
+      </w:r>
+      <w:r>
+        <w:rPr>
+          <w:rFonts w:hint="eastAsia"/>
+        </w:rPr>
+        <w:t>机器码</w:t>
+      </w:r>
+    </w:p>
+    <w:p/>
+    <w:p/>
+    <w:p>
+      <w:pPr>
+        <w:rPr>
+          <w:rFonts w:hint="eastAsia"/>
+        </w:rPr>
+      </w:pPr>
+      <w:r>
+        <w:rPr>
+          <w:rFonts w:hint="eastAsia"/>
+        </w:rPr>
+        <w:t>.java--.class</w:t>
+      </w:r>
+      <w:r>
+        <w:rPr>
+          <w:rFonts w:hint="eastAsia"/>
+        </w:rPr>
+        <w:t>：正常流程</w:t>
+      </w:r>
+    </w:p>
+    <w:p/>
+    <w:p>
+      <w:pPr>
+        <w:rPr>
+          <w:rFonts w:hint="eastAsia"/>
+        </w:rPr>
+      </w:pPr>
+      <w:r>
+        <w:rPr>
+          <w:rFonts w:hint="eastAsia"/>
+        </w:rPr>
+        <w:t>.class--.java</w:t>
+      </w:r>
+      <w:r>
+        <w:rPr>
+          <w:rFonts w:hint="eastAsia"/>
+        </w:rPr>
+        <w:t>：反编译器（部分）</w:t>
+      </w:r>
+    </w:p>
+    <w:p/>
+    <w:p>
+      <w:pPr>
+        <w:rPr>
+          <w:rFonts w:hint="eastAsia"/>
+        </w:rPr>
+      </w:pPr>
+      <w:proofErr w:type="spellStart"/>
+      <w:r>
+        <w:rPr>
+          <w:rFonts w:hint="eastAsia"/>
+        </w:rPr>
+        <w:t>jdk</w:t>
+      </w:r>
+      <w:proofErr w:type="spellEnd"/>
+      <w:r>
+        <w:rPr>
+          <w:rFonts w:hint="eastAsia"/>
+        </w:rPr>
+        <w:t>:</w:t>
+      </w:r>
+      <w:r>
+        <w:rPr>
+          <w:rFonts w:hint="eastAsia"/>
+        </w:rPr>
+        <w:t>开发工具</w:t>
+      </w:r>
+    </w:p>
+    <w:p>
+      <w:pPr>
+        <w:rPr>
+          <w:rFonts w:hint="eastAsia"/>
+        </w:rPr>
+      </w:pPr>
+      <w:proofErr w:type="spellStart"/>
+      <w:r>
+        <w:rPr>
+          <w:rFonts w:hint="eastAsia"/>
+        </w:rPr>
+        <w:t>jre</w:t>
+      </w:r>
+      <w:proofErr w:type="spellEnd"/>
+      <w:r>
+        <w:rPr>
+          <w:rFonts w:hint="eastAsia"/>
+        </w:rPr>
+        <w:t>:</w:t>
+      </w:r>
+      <w:r>
+        <w:rPr>
+          <w:rFonts w:hint="eastAsia"/>
+        </w:rPr>
+        <w:t>开发环境</w:t>
+      </w:r>
+    </w:p>
+    <w:p>
+      <w:pPr>
+        <w:rPr>
+          <w:rFonts w:hint="eastAsia"/>
+        </w:rPr>
+      </w:pPr>
+      <w:proofErr w:type="spellStart"/>
+      <w:r>
+        <w:rPr>
+          <w:rFonts w:hint="eastAsia"/>
+        </w:rPr>
+        <w:t>jvm</w:t>
+      </w:r>
+      <w:proofErr w:type="spellEnd"/>
+      <w:r>
+        <w:rPr>
+          <w:rFonts w:hint="eastAsia"/>
+        </w:rPr>
+        <w:t>:</w:t>
+      </w:r>
+      <w:r>
+        <w:rPr>
+          <w:rFonts w:hint="eastAsia"/>
+        </w:rPr>
+        <w:t>虚拟机（翻译官）</w:t>
+      </w:r>
+    </w:p>
+    <w:p/>
+    <w:p>
+      <w:pPr>
+        <w:rPr>
+          <w:rFonts w:hint="eastAsia"/>
+        </w:rPr>
+      </w:pPr>
+      <w:r>
+        <w:rPr>
+          <w:rFonts w:hint="eastAsia"/>
+        </w:rPr>
+        <w:t>java</w:t>
+      </w:r>
+      <w:r>
+        <w:rPr>
+          <w:rFonts w:hint="eastAsia"/>
+        </w:rPr>
+        <w:t>跨平台</w:t>
+      </w:r>
+      <w:r>
+        <w:rPr>
+          <w:rFonts w:hint="eastAsia"/>
+        </w:rPr>
+        <w:t xml:space="preserve">  </w:t>
+      </w:r>
+      <w:r>
+        <w:rPr>
+          <w:rFonts w:hint="eastAsia"/>
+        </w:rPr>
+        <w:t>一次编译，处处运行（到处改错）</w:t>
+      </w:r>
+    </w:p>
+    <w:p/>
+    <w:p>
+      <w:pPr>
+        <w:rPr>
+          <w:rFonts w:hint="eastAsia"/>
+        </w:rPr>
+      </w:pPr>
+      <w:proofErr w:type="spellStart"/>
+      <w:r>
+        <w:rPr>
+          <w:rFonts w:hint="eastAsia"/>
+        </w:rPr>
+        <w:t>jre+java</w:t>
+      </w:r>
+      <w:proofErr w:type="spellEnd"/>
+      <w:r>
+        <w:rPr>
+          <w:rFonts w:hint="eastAsia"/>
+        </w:rPr>
+        <w:t>系统的类库</w:t>
+      </w:r>
+      <w:r>
+        <w:rPr>
+          <w:rFonts w:hint="eastAsia"/>
+        </w:rPr>
+        <w:t>--</w:t>
+      </w:r>
+      <w:r>
+        <w:rPr>
+          <w:rFonts w:hint="eastAsia"/>
+        </w:rPr>
+        <w:t>运行最小环境</w:t>
+      </w:r>
+    </w:p>
+    <w:p>
+      <w:pPr>
+        <w:rPr>
+          <w:rFonts w:hint="eastAsia"/>
+        </w:rPr>
+      </w:pPr>
+      <w:proofErr w:type="spellStart"/>
+      <w:r>
+        <w:rPr>
+          <w:rFonts w:hint="eastAsia"/>
+        </w:rPr>
+        <w:t>jdk</w:t>
+      </w:r>
+      <w:proofErr w:type="spellEnd"/>
+      <w:r>
+        <w:rPr>
+          <w:rFonts w:hint="eastAsia"/>
+        </w:rPr>
+        <w:t>+</w:t>
+      </w:r>
+      <w:r>
+        <w:rPr>
+          <w:rFonts w:hint="eastAsia"/>
+        </w:rPr>
+        <w:t>编译</w:t>
+      </w:r>
+      <w:r>
+        <w:rPr>
+          <w:rFonts w:hint="eastAsia"/>
+        </w:rPr>
+        <w:t>:</w:t>
+      </w:r>
+      <w:r>
+        <w:rPr>
+          <w:rFonts w:hint="eastAsia"/>
+        </w:rPr>
+        <w:t>开发一个程序的最小单元（环境）</w:t>
+      </w:r>
+    </w:p>
+    <w:p/>
+    <w:p>
+      <w:pPr>
+        <w:rPr>
+          <w:rFonts w:hint="eastAsia"/>
+        </w:rPr>
+      </w:pPr>
+      <w:r>
+        <w:rPr>
+          <w:rFonts w:hint="eastAsia"/>
+        </w:rPr>
+        <w:t>实施，开发，测试，运维</w:t>
+      </w:r>
+    </w:p>
+    <w:p/>
+    <w:p>
+      <w:pPr>
+        <w:rPr>
+          <w:rFonts w:hint="eastAsia"/>
+        </w:rPr>
+      </w:pPr>
+      <w:r>
+        <w:rPr>
+          <w:rFonts w:hint="eastAsia"/>
+        </w:rPr>
+        <w:t>1.</w:t>
+      </w:r>
+      <w:r>
+        <w:rPr>
+          <w:rFonts w:hint="eastAsia"/>
+        </w:rPr>
+        <w:t>基本类型：八种</w:t>
+      </w:r>
+    </w:p>
+    <w:p>
+      <w:pPr>
+        <w:rPr>
+          <w:rFonts w:hint="eastAsia"/>
+        </w:rPr>
+      </w:pPr>
+      <w:r>
+        <w:rPr>
+          <w:rFonts w:hint="eastAsia"/>
+        </w:rPr>
+        <w:t>2.</w:t>
+      </w:r>
+      <w:r>
+        <w:rPr>
+          <w:rFonts w:hint="eastAsia"/>
+        </w:rPr>
+        <w:t>引用类型：除了八种基本类型之外的都叫做引用类型</w:t>
+      </w:r>
+    </w:p>
+    <w:p>
+      <w:pPr>
+        <w:rPr>
+          <w:rFonts w:hint="eastAsia"/>
+        </w:rPr>
+      </w:pPr>
+    </w:p>
     <w:p>
       <w:pPr>
         <w:rPr>

</xml_diff>